<commit_message>
Práctica 7 (normalización) resuelta
</commit_message>
<xml_diff>
--- a/Practicas/Practica 7 - Normalizacion/Práctica 7.docx
+++ b/Practicas/Practica 7 - Normalizacion/Práctica 7.docx
@@ -374,7 +374,88 @@
         <w:rPr>
           <w:lang w:val="es-AR"/>
         </w:rPr>
-        <w:t>La 2FN pide que todos los atributos no primos dependan de forma completa de la clave principal, es decir, realmente dependa de cada uno de esos atributos que componen la clave principal. Al pedir esto, evita escenarios en donde uno o más atributos están generando redundancia dado que simplemente se podría hacer una nueva tabla con esos atributos, eligiendo como su clave primaria ese subconjunto de la clave principal de la tabla grande original.</w:t>
+        <w:t xml:space="preserve">La 2FN pide que todos los atributos no primos dependan de forma completa de </w:t>
+      </w:r>
+      <w:r>
+        <w:rPr>
+          <w:strike/>
+          <w:lang w:val="es-AR"/>
+        </w:rPr>
+        <w:t>la clave principal</w:t>
+      </w:r>
+      <w:r>
+        <w:rPr>
+          <w:lang w:val="es-AR"/>
+        </w:rPr>
+        <w:t xml:space="preserve"> </w:t>
+      </w:r>
+      <w:r>
+        <w:rPr>
+          <w:b/>
+          <w:lang w:val="es-AR"/>
+        </w:rPr>
+        <w:t xml:space="preserve">cualquier clave candidata </w:t>
+      </w:r>
+      <w:r>
+        <w:rPr>
+          <w:b/>
+          <w:lang w:val="es-AR"/>
+        </w:rPr>
+        <w:t>(</w:t>
+      </w:r>
+      <w:r>
+        <w:rPr>
+          <w:b/>
+          <w:lang w:val="es-AR"/>
+        </w:rPr>
+        <w:t>inclusive la principal</w:t>
+      </w:r>
+      <w:r>
+        <w:rPr>
+          <w:b/>
+          <w:lang w:val="es-AR"/>
+        </w:rPr>
+        <w:t>)</w:t>
+      </w:r>
+      <w:r>
+        <w:rPr>
+          <w:lang w:val="es-AR"/>
+        </w:rPr>
+        <w:t>, es decir, realmente dependa de cada uno de esos atributos que componen la clave principal. Al pedir esto, evita escenarios en donde uno o más atributos están generando redundancia dado que simplemente se podría hacer una nueva tabla con esos atributos, eligiendo como su clave primaria ese subconjunto de la clave principal de la tabla grande original.</w:t>
+      </w:r>
+    </w:p>
+    <w:p>
+      <w:pPr>
+        <w:pStyle w:val="Prrafodelista"/>
+        <w:rPr>
+          <w:lang w:val="es-AR"/>
+        </w:rPr>
+      </w:pPr>
+    </w:p>
+    <w:p>
+      <w:pPr>
+        <w:pStyle w:val="Prrafodelista"/>
+        <w:rPr>
+          <w:lang w:val="es-AR"/>
+        </w:rPr>
+      </w:pPr>
+      <w:r>
+        <w:rPr>
+          <w:lang w:val="es-AR"/>
+        </w:rPr>
+        <w:t>* Puede ser que la clave principal tenga un solo atributo y haya alguna candidata que tenga más de uno y que esa candidata vaya en contra de la 2FN</w:t>
+      </w:r>
+      <w:r>
+        <w:rPr>
+          <w:lang w:val="es-AR"/>
+        </w:rPr>
+        <w:t xml:space="preserve"> (porque hay un atributo no primo que depende parcialmente de esa candidata compuesta)</w:t>
+      </w:r>
+      <w:r>
+        <w:rPr>
+          <w:lang w:val="es-AR"/>
+        </w:rPr>
+        <w:t>. En ese caso, la relación NO ESTÁ EN 2FN; es necesario descomponer.</w:t>
       </w:r>
     </w:p>
     <w:p>
@@ -453,6 +534,383 @@
     </w:p>
     <w:p>
       <w:pPr>
+        <w:pStyle w:val="Prrafodelista"/>
+        <w:rPr>
+          <w:lang w:val="es-AR"/>
+        </w:rPr>
+      </w:pPr>
+      <w:r>
+        <w:rPr>
+          <w:lang w:val="es-AR"/>
+        </w:rPr>
+        <w:t>*1FN – Sólo pide que haya atributos atómicos. Hay varias formas de resolverlo pero en la cátedra recomiendan separar el atributo no atómico en otra tabla, junto a lo que era la clave en esa tabla original (y algún identificador, tipo Teléfono 1, 2, 3, etc.).</w:t>
+      </w:r>
+    </w:p>
+    <w:p>
+      <w:pPr>
+        <w:pStyle w:val="Prrafodelista"/>
+        <w:rPr>
+          <w:lang w:val="es-AR"/>
+        </w:rPr>
+      </w:pPr>
+    </w:p>
+    <w:p>
+      <w:pPr>
+        <w:pStyle w:val="Prrafodelista"/>
+        <w:rPr>
+          <w:lang w:val="es-AR"/>
+        </w:rPr>
+      </w:pPr>
+      <w:r>
+        <w:rPr>
+          <w:lang w:val="es-AR"/>
+        </w:rPr>
+        <w:t xml:space="preserve">*  Las 3FN y </w:t>
+      </w:r>
+      <w:proofErr w:type="spellStart"/>
+      <w:r>
+        <w:rPr>
+          <w:lang w:val="es-AR"/>
+        </w:rPr>
+        <w:t>Boyce-Codd</w:t>
+      </w:r>
+      <w:proofErr w:type="spellEnd"/>
+      <w:r>
+        <w:rPr>
+          <w:lang w:val="es-AR"/>
+        </w:rPr>
+        <w:t xml:space="preserve"> están pensadas para que eviten el problema de </w:t>
+      </w:r>
+      <w:proofErr w:type="spellStart"/>
+      <w:r>
+        <w:rPr>
+          <w:lang w:val="es-AR"/>
+        </w:rPr>
+        <w:t>Los</w:t>
+      </w:r>
+      <w:r>
+        <w:rPr>
+          <w:lang w:val="es-AR"/>
+        </w:rPr>
+        <w:t>s</w:t>
+      </w:r>
+      <w:r>
+        <w:rPr>
+          <w:lang w:val="es-AR"/>
+        </w:rPr>
+        <w:t>less</w:t>
+      </w:r>
+      <w:proofErr w:type="spellEnd"/>
+      <w:r>
+        <w:rPr>
+          <w:lang w:val="es-AR"/>
+        </w:rPr>
+        <w:t xml:space="preserve"> </w:t>
+      </w:r>
+      <w:proofErr w:type="spellStart"/>
+      <w:r>
+        <w:rPr>
+          <w:lang w:val="es-AR"/>
+        </w:rPr>
+        <w:t>Joins</w:t>
+      </w:r>
+      <w:proofErr w:type="spellEnd"/>
+      <w:r>
+        <w:rPr>
+          <w:lang w:val="es-AR"/>
+        </w:rPr>
+        <w:t>.</w:t>
+      </w:r>
+    </w:p>
+    <w:p>
+      <w:pPr>
+        <w:pStyle w:val="Prrafodelista"/>
+        <w:rPr>
+          <w:lang w:val="es-AR"/>
+        </w:rPr>
+      </w:pPr>
+      <w:r>
+        <w:rPr>
+          <w:lang w:val="es-AR"/>
+        </w:rPr>
+        <w:t>Ej</w:t>
+      </w:r>
+      <w:r>
+        <w:rPr>
+          <w:lang w:val="es-AR"/>
+        </w:rPr>
+        <w:t>.</w:t>
+      </w:r>
+      <w:r>
+        <w:rPr>
+          <w:lang w:val="es-AR"/>
+        </w:rPr>
+        <w:t xml:space="preserve"> </w:t>
+      </w:r>
+      <w:proofErr w:type="gramStart"/>
+      <w:r>
+        <w:rPr>
+          <w:lang w:val="es-AR"/>
+        </w:rPr>
+        <w:t>de</w:t>
+      </w:r>
+      <w:proofErr w:type="gramEnd"/>
+      <w:r>
+        <w:rPr>
+          <w:lang w:val="es-AR"/>
+        </w:rPr>
+        <w:t xml:space="preserve"> </w:t>
+      </w:r>
+      <w:r>
+        <w:rPr>
+          <w:lang w:val="es-AR"/>
+        </w:rPr>
+        <w:t xml:space="preserve">descomposición para que quede </w:t>
+      </w:r>
+      <w:proofErr w:type="spellStart"/>
+      <w:r>
+        <w:rPr>
+          <w:lang w:val="es-AR"/>
+        </w:rPr>
+        <w:t>Los</w:t>
+      </w:r>
+      <w:r>
+        <w:rPr>
+          <w:lang w:val="es-AR"/>
+        </w:rPr>
+        <w:t>s</w:t>
+      </w:r>
+      <w:r>
+        <w:rPr>
+          <w:lang w:val="es-AR"/>
+        </w:rPr>
+        <w:t>less</w:t>
+      </w:r>
+      <w:proofErr w:type="spellEnd"/>
+      <w:r>
+        <w:rPr>
+          <w:lang w:val="es-AR"/>
+        </w:rPr>
+        <w:t xml:space="preserve"> </w:t>
+      </w:r>
+      <w:proofErr w:type="spellStart"/>
+      <w:r>
+        <w:rPr>
+          <w:lang w:val="es-AR"/>
+        </w:rPr>
+        <w:t>Join</w:t>
+      </w:r>
+      <w:proofErr w:type="spellEnd"/>
+      <w:r>
+        <w:rPr>
+          <w:lang w:val="es-AR"/>
+        </w:rPr>
+        <w:t>:</w:t>
+      </w:r>
+    </w:p>
+    <w:p>
+      <w:pPr>
+        <w:pStyle w:val="Prrafodelista"/>
+        <w:rPr>
+          <w:lang w:val="es-AR"/>
+        </w:rPr>
+      </w:pPr>
+      <w:r>
+        <w:rPr>
+          <w:lang w:val="es-AR"/>
+        </w:rPr>
+        <w:t xml:space="preserve">R = </w:t>
+      </w:r>
+      <w:proofErr w:type="gramStart"/>
+      <w:r>
+        <w:rPr>
+          <w:lang w:val="es-AR"/>
+        </w:rPr>
+        <w:t xml:space="preserve">{ </w:t>
+      </w:r>
+      <w:r>
+        <w:rPr>
+          <w:u w:val="single"/>
+          <w:lang w:val="es-AR"/>
+        </w:rPr>
+        <w:t>A</w:t>
+      </w:r>
+      <w:proofErr w:type="gramEnd"/>
+      <w:r>
+        <w:rPr>
+          <w:lang w:val="es-AR"/>
+        </w:rPr>
+        <w:t xml:space="preserve">, </w:t>
+      </w:r>
+      <w:r>
+        <w:rPr>
+          <w:u w:val="single"/>
+          <w:lang w:val="es-AR"/>
+        </w:rPr>
+        <w:t>B</w:t>
+      </w:r>
+      <w:r>
+        <w:rPr>
+          <w:lang w:val="es-AR"/>
+        </w:rPr>
+        <w:t xml:space="preserve">, C } en donde </w:t>
+      </w:r>
+      <w:proofErr w:type="spellStart"/>
+      <w:r>
+        <w:rPr>
+          <w:lang w:val="es-AR"/>
+        </w:rPr>
+        <w:t>DFs</w:t>
+      </w:r>
+      <w:proofErr w:type="spellEnd"/>
+      <w:r>
+        <w:rPr>
+          <w:lang w:val="es-AR"/>
+        </w:rPr>
+        <w:t xml:space="preserve"> = { { A, B </w:t>
+      </w:r>
+      <w:r>
+        <w:sym w:font="Wingdings" w:char="F0E0"/>
+      </w:r>
+      <w:r>
+        <w:rPr>
+          <w:lang w:val="es-AR"/>
+        </w:rPr>
+        <w:t xml:space="preserve"> C }, { C </w:t>
+      </w:r>
+      <w:r>
+        <w:sym w:font="Wingdings" w:char="F0E0"/>
+      </w:r>
+      <w:r>
+        <w:rPr>
+          <w:lang w:val="es-AR"/>
+        </w:rPr>
+        <w:t xml:space="preserve"> B} }</w:t>
+      </w:r>
+    </w:p>
+    <w:p>
+      <w:pPr>
+        <w:pStyle w:val="Prrafodelista"/>
+        <w:rPr>
+          <w:lang w:val="es-AR"/>
+        </w:rPr>
+      </w:pPr>
+      <w:r>
+        <w:rPr>
+          <w:lang w:val="es-AR"/>
+        </w:rPr>
+        <w:t xml:space="preserve">Se puede descomponer en R1 = </w:t>
+      </w:r>
+      <w:proofErr w:type="gramStart"/>
+      <w:r>
+        <w:rPr>
+          <w:lang w:val="es-AR"/>
+        </w:rPr>
+        <w:t xml:space="preserve">{ </w:t>
+      </w:r>
+      <w:r>
+        <w:rPr>
+          <w:u w:val="single"/>
+          <w:lang w:val="es-AR"/>
+        </w:rPr>
+        <w:t>A</w:t>
+      </w:r>
+      <w:proofErr w:type="gramEnd"/>
+      <w:r>
+        <w:rPr>
+          <w:lang w:val="es-AR"/>
+        </w:rPr>
+        <w:t xml:space="preserve">, </w:t>
+      </w:r>
+      <w:r>
+        <w:rPr>
+          <w:u w:val="single"/>
+          <w:lang w:val="es-AR"/>
+        </w:rPr>
+        <w:t>C</w:t>
+      </w:r>
+      <w:r>
+        <w:rPr>
+          <w:lang w:val="es-AR"/>
+        </w:rPr>
+        <w:t xml:space="preserve"> } y R2 = { </w:t>
+      </w:r>
+      <w:r>
+        <w:rPr>
+          <w:u w:val="single"/>
+          <w:lang w:val="es-AR"/>
+        </w:rPr>
+        <w:t>C</w:t>
+      </w:r>
+      <w:r>
+        <w:rPr>
+          <w:lang w:val="es-AR"/>
+        </w:rPr>
+        <w:t xml:space="preserve">, B }. Esto cumple la propiedad </w:t>
+      </w:r>
+      <w:proofErr w:type="spellStart"/>
+      <w:r>
+        <w:rPr>
+          <w:lang w:val="es-AR"/>
+        </w:rPr>
+        <w:t>Lossless</w:t>
+      </w:r>
+      <w:proofErr w:type="spellEnd"/>
+      <w:r>
+        <w:rPr>
+          <w:lang w:val="es-AR"/>
+        </w:rPr>
+        <w:t xml:space="preserve"> </w:t>
+      </w:r>
+      <w:proofErr w:type="spellStart"/>
+      <w:r>
+        <w:rPr>
+          <w:lang w:val="es-AR"/>
+        </w:rPr>
+        <w:t>Join</w:t>
+      </w:r>
+      <w:proofErr w:type="spellEnd"/>
+      <w:r>
+        <w:rPr>
+          <w:lang w:val="es-AR"/>
+        </w:rPr>
+        <w:t>.</w:t>
+      </w:r>
+    </w:p>
+    <w:p>
+      <w:pPr>
+        <w:pStyle w:val="Prrafodelista"/>
+        <w:rPr>
+          <w:lang w:val="es-AR"/>
+        </w:rPr>
+      </w:pPr>
+    </w:p>
+    <w:p>
+      <w:pPr>
+        <w:pStyle w:val="Prrafodelista"/>
+        <w:rPr>
+          <w:lang w:val="es-AR"/>
+        </w:rPr>
+      </w:pPr>
+    </w:p>
+    <w:p>
+      <w:pPr>
+        <w:pStyle w:val="Prrafodelista"/>
+        <w:rPr>
+          <w:lang w:val="es-AR"/>
+        </w:rPr>
+      </w:pPr>
+    </w:p>
+    <w:p>
+      <w:pPr>
+        <w:pStyle w:val="Prrafodelista"/>
+        <w:rPr>
+          <w:lang w:val="es-AR"/>
+        </w:rPr>
+      </w:pPr>
+    </w:p>
+    <w:p>
+      <w:pPr>
         <w:pStyle w:val="Ttulo1"/>
         <w:rPr>
           <w:color w:val="auto"/>
@@ -464,6 +922,7 @@
           <w:color w:val="auto"/>
           <w:lang w:val="es-AR"/>
         </w:rPr>
+        <w:lastRenderedPageBreak/>
         <w:t>Ejercicios</w:t>
       </w:r>
     </w:p>
@@ -1428,6 +1887,7 @@
         <w:rPr>
           <w:lang w:val="es-AR"/>
         </w:rPr>
+        <w:lastRenderedPageBreak/>
         <w:t xml:space="preserve">R está en 2FN porque (se supone) la clave principal es </w:t>
       </w:r>
       <w:proofErr w:type="spellStart"/>
@@ -1779,7 +2239,6 @@
         <w:rPr>
           <w:lang w:val="es-AR"/>
         </w:rPr>
-        <w:lastRenderedPageBreak/>
         <w:t>DISCO(</w:t>
       </w:r>
       <w:proofErr w:type="spellStart"/>
@@ -2347,18 +2806,6 @@
           <w:lang w:val="es-AR"/>
         </w:rPr>
       </w:pPr>
-      <w:r>
-        <w:rPr>
-          <w:noProof/>
-        </w:rPr>
-        <w:pict>
-          <v:shapetype id="_x0000_t32" coordsize="21600,21600" o:spt="32" o:oned="t" path="m,l21600,21600e" filled="f">
-            <v:path arrowok="t" fillok="f" o:connecttype="none"/>
-            <o:lock v:ext="edit" shapetype="t"/>
-          </v:shapetype>
-          <v:shape id="_x0000_s1026" type="#_x0000_t32" style="position:absolute;margin-left:-2.5pt;margin-top:8.15pt;width:473.95pt;height:0;z-index:251658240" o:connectortype="straight"/>
-        </w:pict>
-      </w:r>
     </w:p>
     <w:p>
       <w:pPr>
@@ -2373,6 +2820,7 @@
           <w:color w:val="auto"/>
           <w:lang w:val="es-AR"/>
         </w:rPr>
+        <w:lastRenderedPageBreak/>
         <w:t>Ejercicio de repaso de Normalización</w:t>
       </w:r>
     </w:p>

</xml_diff>